<commit_message>
Avance reemplazos para reporte Word
</commit_message>
<xml_diff>
--- a/reporteWord/UTE_occidental.docx
+++ b/reporteWord/UTE_occidental.docx
@@ -2570,10 +2570,7 @@
         <w:jc w:val="center"/>
       </w:pPr>
       <w:r>
-        <w:t>&lt;</w:t>
-      </w:r>
-      <w:r>
-        <w:t>&lt;</w:t>
+        <w:t>&lt;&lt;</w:t>
       </w:r>
       <w:r>
         <w:t>t</w:t>
@@ -2714,7 +2711,7 @@
                 <w:sz w:val="26"/>
                 <w:szCs w:val="26"/>
               </w:rPr>
-              <w:t xml:space="preserve">&lt;&lt;mes&gt; </w:t>
+              <w:t>&lt;&lt;mes&gt;</w:t>
             </w:r>
             <w:r>
               <w:rPr>
@@ -2722,7 +2719,7 @@
                 <w:sz w:val="26"/>
                 <w:szCs w:val="26"/>
               </w:rPr>
-              <w:t>de</w:t>
+              <w:t>&gt;</w:t>
             </w:r>
             <w:r>
               <w:rPr>
@@ -2730,7 +2727,39 @@
                 <w:sz w:val="26"/>
                 <w:szCs w:val="26"/>
               </w:rPr>
-              <w:t xml:space="preserve"> &lt;&lt;año&gt;</w:t>
+              <w:t xml:space="preserve"> </w:t>
+            </w:r>
+            <w:r>
+              <w:rPr>
+                <w:b/>
+                <w:sz w:val="26"/>
+                <w:szCs w:val="26"/>
+              </w:rPr>
+              <w:t>de</w:t>
+            </w:r>
+            <w:r>
+              <w:rPr>
+                <w:b/>
+                <w:sz w:val="26"/>
+                <w:szCs w:val="26"/>
+              </w:rPr>
+              <w:t xml:space="preserve"> &lt;&lt;año</w:t>
+            </w:r>
+            <w:r>
+              <w:rPr>
+                <w:b/>
+                <w:sz w:val="26"/>
+                <w:szCs w:val="26"/>
+              </w:rPr>
+              <w:t>&gt;</w:t>
+            </w:r>
+            <w:r>
+              <w:rPr>
+                <w:b/>
+                <w:sz w:val="26"/>
+                <w:szCs w:val="26"/>
+              </w:rPr>
+              <w:t>&gt;</w:t>
             </w:r>
             <w:r>
               <w:rPr>
@@ -3004,19 +3033,7 @@
               <w:t>t</w:t>
             </w:r>
             <w:r>
-              <w:t>abla</w:t>
-            </w:r>
-            <w:r>
-              <w:t>2</w:t>
-            </w:r>
-            <w:r>
-              <w:t>-UTE</w:t>
-            </w:r>
-            <w:r>
-              <w:t>01</w:t>
-            </w:r>
-            <w:r>
-              <w:t>&gt;&gt;</w:t>
+              <w:t>abla2-UTE01&gt;&gt;</w:t>
             </w:r>
           </w:p>
         </w:tc>

</xml_diff>